<commit_message>
Changes to Team Organization section
Expanded on the reasons why we chose the waterfall method and added a section for each team member to list their responsibilities.
</commit_message>
<xml_diff>
--- a/Project Plan/Group 2 Project Plan.docx
+++ b/Project Plan/Group 2 Project Plan.docx
@@ -110,8 +110,6 @@
       <w:r>
         <w:t>:</w:t>
       </w:r>
-      <w:bookmarkStart w:id="0" w:name="_GoBack"/>
-      <w:bookmarkEnd w:id="0"/>
     </w:p>
     <w:p>
       <w:pPr>
@@ -216,13 +214,185 @@
     </w:p>
     <w:p>
       <w:r>
-        <w:t>The project team will use a waterfall process. This makes sense as this project will only see one release. This document serves as the first step in the planning stage of the waterfall model.</w:t>
+        <w:t>The project team will use a waterfall process</w:t>
+      </w:r>
+      <w:r>
+        <w:t xml:space="preserve"> (see figure 1)</w:t>
+      </w:r>
+      <w:r>
+        <w:t xml:space="preserve">. This </w:t>
+      </w:r>
+      <w:r>
+        <w:t>is practical</w:t>
+      </w:r>
+      <w:r>
+        <w:t xml:space="preserve"> as this project will only see one release</w:t>
+      </w:r>
+      <w:r>
+        <w:t xml:space="preserve"> and has a well-defined end goal that should not require multiple iterations to meet</w:t>
+      </w:r>
+      <w:r>
+        <w:t>.</w:t>
+      </w:r>
+      <w:r>
+        <w:t xml:space="preserve"> Additionally, waterfall’s ridged structure is suited for a project with no end users or clients to interact with regularly as they could cause changes in requirements during development. </w:t>
+      </w:r>
+      <w:r>
+        <w:t>This document serves as the first step in the planning stage of the waterfall model.</w:t>
       </w:r>
       <w:r>
         <w:t xml:space="preserve"> </w:t>
       </w:r>
       <w:r>
-        <w:t>The team will distribute actual work as evenly as possible. Team members will all participate in the creation of project documents as well as the actual programming of the application. For team member information, see the Appendix for team member resumes.</w:t>
+        <w:t>The team will distribute actual work as evenly as possible. Team members will all participate in the creation of project documents as well as the actual programming</w:t>
+      </w:r>
+      <w:r>
+        <w:t xml:space="preserve"> and testing</w:t>
+      </w:r>
+      <w:r>
+        <w:t xml:space="preserve"> of the application</w:t>
+      </w:r>
+      <w:r>
+        <w:t xml:space="preserve"> to some capacity</w:t>
+      </w:r>
+      <w:r>
+        <w:t>.</w:t>
+      </w:r>
+    </w:p>
+    <w:p>
+      <w:r>
+        <w:t>(list names and primary responsibilities?)</w:t>
+      </w:r>
+    </w:p>
+    <w:p>
+      <w:pPr>
+        <w:rPr>
+          <w:color w:val="1F4E79" w:themeColor="accent1" w:themeShade="80"/>
+        </w:rPr>
+      </w:pPr>
+      <w:r>
+        <w:rPr>
+          <w:color w:val="1F4E79" w:themeColor="accent1" w:themeShade="80"/>
+        </w:rPr>
+        <w:t>Allen</w:t>
+      </w:r>
+    </w:p>
+    <w:p>
+      <w:r>
+        <w:tab/>
+        <w:t>…</w:t>
+      </w:r>
+    </w:p>
+    <w:p>
+      <w:pPr>
+        <w:rPr>
+          <w:color w:val="1F4E79" w:themeColor="accent1" w:themeShade="80"/>
+        </w:rPr>
+      </w:pPr>
+      <w:r>
+        <w:rPr>
+          <w:color w:val="1F4E79" w:themeColor="accent1" w:themeShade="80"/>
+        </w:rPr>
+        <w:lastRenderedPageBreak/>
+        <w:t>Exley</w:t>
+      </w:r>
+    </w:p>
+    <w:p>
+      <w:r>
+        <w:tab/>
+        <w:t>…</w:t>
+      </w:r>
+    </w:p>
+    <w:p>
+      <w:pPr>
+        <w:rPr>
+          <w:color w:val="1F4E79" w:themeColor="accent1" w:themeShade="80"/>
+        </w:rPr>
+      </w:pPr>
+      <w:r>
+        <w:rPr>
+          <w:color w:val="1F4E79" w:themeColor="accent1" w:themeShade="80"/>
+        </w:rPr>
+        <w:t>Farah</w:t>
+      </w:r>
+    </w:p>
+    <w:p>
+      <w:r>
+        <w:tab/>
+        <w:t>…</w:t>
+      </w:r>
+    </w:p>
+    <w:p>
+      <w:pPr>
+        <w:rPr>
+          <w:color w:val="1F4E79" w:themeColor="accent1" w:themeShade="80"/>
+        </w:rPr>
+      </w:pPr>
+      <w:r>
+        <w:rPr>
+          <w:color w:val="1F4E79" w:themeColor="accent1" w:themeShade="80"/>
+        </w:rPr>
+        <w:t>Goff</w:t>
+      </w:r>
+    </w:p>
+    <w:p>
+      <w:r>
+        <w:tab/>
+        <w:t>…</w:t>
+      </w:r>
+    </w:p>
+    <w:p>
+      <w:pPr>
+        <w:rPr>
+          <w:color w:val="1F4E79" w:themeColor="accent1" w:themeShade="80"/>
+        </w:rPr>
+      </w:pPr>
+      <w:r>
+        <w:rPr>
+          <w:color w:val="1F4E79" w:themeColor="accent1" w:themeShade="80"/>
+        </w:rPr>
+        <w:t>Kershaw</w:t>
+      </w:r>
+    </w:p>
+    <w:p>
+      <w:r>
+        <w:tab/>
+        <w:t>…</w:t>
+      </w:r>
+    </w:p>
+    <w:p>
+      <w:pPr>
+        <w:rPr>
+          <w:color w:val="1F4E79" w:themeColor="accent1" w:themeShade="80"/>
+        </w:rPr>
+      </w:pPr>
+      <w:r>
+        <w:rPr>
+          <w:color w:val="1F4E79" w:themeColor="accent1" w:themeShade="80"/>
+        </w:rPr>
+        <w:t>Lysaght</w:t>
+      </w:r>
+    </w:p>
+    <w:p>
+      <w:r>
+        <w:tab/>
+        <w:t>Test Plan, designing tests, recording test results, conceptual system design,</w:t>
+      </w:r>
+      <w:bookmarkStart w:id="0" w:name="_GoBack"/>
+      <w:bookmarkEnd w:id="0"/>
+      <w:r>
+        <w:t xml:space="preserve"> and general product QA</w:t>
+      </w:r>
+    </w:p>
+    <w:p>
+      <w:r>
+        <w:t>For team member information, see the Appendix for team member resumes.</w:t>
+      </w:r>
+    </w:p>
+    <w:p/>
+    <w:p>
+      <w:r>
+        <w:t>Figure 1.</w:t>
       </w:r>
     </w:p>
     <w:p/>
@@ -235,7 +405,6 @@
         <w:rPr>
           <w:noProof/>
         </w:rPr>
-        <w:lastRenderedPageBreak/>
         <w:drawing>
           <wp:inline distT="0" distB="0" distL="0" distR="0" wp14:anchorId="325FE475" wp14:editId="23CC3A9E">
             <wp:extent cx="3276600" cy="2498566"/>
@@ -331,6 +500,7 @@
         </w:numPr>
       </w:pPr>
       <w:r>
+        <w:lastRenderedPageBreak/>
         <w:t>Ensure</w:t>
       </w:r>
       <w:r>
@@ -699,7 +869,7 @@
       </w:pPr>
     </w:pPrDefault>
   </w:docDefaults>
-  <w:latentStyles w:defLockedState="0" w:defUIPriority="99" w:defSemiHidden="0" w:defUnhideWhenUsed="0" w:defQFormat="0" w:count="376">
+  <w:latentStyles w:defLockedState="0" w:defUIPriority="99" w:defSemiHidden="0" w:defUnhideWhenUsed="0" w:defQFormat="0" w:count="377">
     <w:lsdException w:name="Normal" w:uiPriority="0" w:qFormat="1"/>
     <w:lsdException w:name="heading 1" w:uiPriority="9" w:qFormat="1"/>
     <w:lsdException w:name="heading 2" w:semiHidden="1" w:uiPriority="9" w:unhideWhenUsed="1" w:qFormat="1"/>
@@ -805,6 +975,7 @@
     <w:lsdException w:name="HTML Sample" w:semiHidden="1" w:unhideWhenUsed="1"/>
     <w:lsdException w:name="HTML Typewriter" w:semiHidden="1" w:unhideWhenUsed="1"/>
     <w:lsdException w:name="HTML Variable" w:semiHidden="1" w:unhideWhenUsed="1"/>
+    <w:lsdException w:name="Normal Table" w:semiHidden="1" w:unhideWhenUsed="1"/>
     <w:lsdException w:name="annotation subject" w:semiHidden="1" w:unhideWhenUsed="1"/>
     <w:lsdException w:name="No List" w:semiHidden="1" w:unhideWhenUsed="1"/>
     <w:lsdException w:name="Outline List 1" w:semiHidden="1" w:unhideWhenUsed="1"/>
@@ -847,8 +1018,11 @@
     <w:lsdException w:name="Table Contemporary" w:semiHidden="1" w:unhideWhenUsed="1"/>
     <w:lsdException w:name="Table Elegant" w:semiHidden="1" w:unhideWhenUsed="1"/>
     <w:lsdException w:name="Table Professional" w:semiHidden="1" w:unhideWhenUsed="1"/>
+    <w:lsdException w:name="Table Subtle 1" w:semiHidden="1" w:unhideWhenUsed="1"/>
     <w:lsdException w:name="Table Subtle 2" w:semiHidden="1" w:unhideWhenUsed="1"/>
     <w:lsdException w:name="Table Web 1" w:semiHidden="1" w:unhideWhenUsed="1"/>
+    <w:lsdException w:name="Table Web 2" w:semiHidden="1" w:unhideWhenUsed="1"/>
+    <w:lsdException w:name="Table Web 3" w:semiHidden="1" w:unhideWhenUsed="1"/>
     <w:lsdException w:name="Balloon Text" w:semiHidden="1" w:unhideWhenUsed="1"/>
     <w:lsdException w:name="Table Grid" w:uiPriority="39"/>
     <w:lsdException w:name="Table Theme" w:semiHidden="1" w:unhideWhenUsed="1"/>
@@ -1072,6 +1246,7 @@
     <w:lsdException w:name="Hashtag" w:semiHidden="1" w:unhideWhenUsed="1"/>
     <w:lsdException w:name="Unresolved Mention" w:semiHidden="1" w:unhideWhenUsed="1"/>
     <w:lsdException w:name="Smart Link" w:semiHidden="1" w:unhideWhenUsed="1"/>
+    <w:lsdException w:name="Smart Link Error" w:semiHidden="1" w:unhideWhenUsed="1"/>
   </w:latentStyles>
   <w:style w:type="paragraph" w:default="1" w:styleId="Normal">
     <w:name w:val="Normal"/>

</xml_diff>

<commit_message>
Updated Project Plan document with work breakdown
</commit_message>
<xml_diff>
--- a/Project Plan/Group 2 Project Plan.docx
+++ b/Project Plan/Group 2 Project Plan.docx
@@ -260,39 +260,40 @@
       </w:r>
     </w:p>
     <w:p>
-      <w:r>
-        <w:t>(list names and primary responsibilities?)</w:t>
-      </w:r>
-    </w:p>
-    <w:p>
-      <w:pPr>
-        <w:rPr>
-          <w:color w:val="1F4E79" w:themeColor="accent1" w:themeShade="80"/>
-        </w:rPr>
-      </w:pPr>
-      <w:r>
-        <w:rPr>
-          <w:color w:val="1F4E79" w:themeColor="accent1" w:themeShade="80"/>
-        </w:rPr>
+      <w:pPr>
+        <w:pStyle w:val="Heading3"/>
+      </w:pPr>
+      <w:r>
+        <w:t xml:space="preserve">Primary </w:t>
+      </w:r>
+      <w:r>
+        <w:t xml:space="preserve">Team </w:t>
+      </w:r>
+      <w:r>
+        <w:t>Responsibilities</w:t>
+      </w:r>
+    </w:p>
+    <w:p>
+      <w:pPr>
+        <w:pStyle w:val="Heading4"/>
+      </w:pPr>
+      <w:r>
         <w:t>Allen</w:t>
       </w:r>
     </w:p>
     <w:p>
       <w:r>
         <w:tab/>
-        <w:t>…</w:t>
-      </w:r>
-    </w:p>
-    <w:p>
-      <w:pPr>
-        <w:rPr>
-          <w:color w:val="1F4E79" w:themeColor="accent1" w:themeShade="80"/>
-        </w:rPr>
-      </w:pPr>
-      <w:r>
-        <w:rPr>
-          <w:color w:val="1F4E79" w:themeColor="accent1" w:themeShade="80"/>
-        </w:rPr>
+      </w:r>
+      <w:r>
+        <w:t>Defining and recording use cases</w:t>
+      </w:r>
+    </w:p>
+    <w:p>
+      <w:pPr>
+        <w:pStyle w:val="Heading4"/>
+      </w:pPr>
+      <w:r>
         <w:lastRenderedPageBreak/>
         <w:t>Exley</w:t>
       </w:r>
@@ -300,93 +301,87 @@
     <w:p>
       <w:r>
         <w:tab/>
-        <w:t>…</w:t>
-      </w:r>
-    </w:p>
-    <w:p>
-      <w:pPr>
-        <w:rPr>
-          <w:color w:val="1F4E79" w:themeColor="accent1" w:themeShade="80"/>
-        </w:rPr>
-      </w:pPr>
-      <w:r>
-        <w:rPr>
-          <w:color w:val="1F4E79" w:themeColor="accent1" w:themeShade="80"/>
-        </w:rPr>
+      </w:r>
+      <w:r>
+        <w:t>Project documentation and scheduling</w:t>
+      </w:r>
+    </w:p>
+    <w:p>
+      <w:pPr>
+        <w:pStyle w:val="Heading4"/>
+      </w:pPr>
+      <w:r>
         <w:t>Farah</w:t>
       </w:r>
     </w:p>
     <w:p>
       <w:r>
         <w:tab/>
-        <w:t>…</w:t>
-      </w:r>
-    </w:p>
-    <w:p>
-      <w:pPr>
-        <w:rPr>
-          <w:color w:val="1F4E79" w:themeColor="accent1" w:themeShade="80"/>
-        </w:rPr>
-      </w:pPr>
-      <w:r>
-        <w:rPr>
-          <w:color w:val="1F4E79" w:themeColor="accent1" w:themeShade="80"/>
-        </w:rPr>
+      </w:r>
+      <w:r>
+        <w:t>Prototyping and demonstration</w:t>
+      </w:r>
+    </w:p>
+    <w:p>
+      <w:pPr>
+        <w:pStyle w:val="Heading4"/>
+      </w:pPr>
+      <w:r>
         <w:t>Goff</w:t>
       </w:r>
     </w:p>
     <w:p>
       <w:r>
         <w:tab/>
-        <w:t>…</w:t>
-      </w:r>
-    </w:p>
-    <w:p>
-      <w:pPr>
-        <w:rPr>
-          <w:color w:val="1F4E79" w:themeColor="accent1" w:themeShade="80"/>
-        </w:rPr>
-      </w:pPr>
-      <w:r>
-        <w:rPr>
-          <w:color w:val="1F4E79" w:themeColor="accent1" w:themeShade="80"/>
-        </w:rPr>
+      </w:r>
+      <w:r>
+        <w:t>Technical documentation</w:t>
+      </w:r>
+    </w:p>
+    <w:p>
+      <w:pPr>
+        <w:pStyle w:val="Heading4"/>
+      </w:pPr>
+      <w:r>
         <w:t>Kershaw</w:t>
       </w:r>
     </w:p>
     <w:p>
       <w:r>
         <w:tab/>
-        <w:t>…</w:t>
-      </w:r>
-    </w:p>
-    <w:p>
-      <w:pPr>
-        <w:rPr>
-          <w:color w:val="1F4E79" w:themeColor="accent1" w:themeShade="80"/>
-        </w:rPr>
-      </w:pPr>
-      <w:r>
-        <w:rPr>
-          <w:color w:val="1F4E79" w:themeColor="accent1" w:themeShade="80"/>
-        </w:rPr>
+      </w:r>
+      <w:r>
+        <w:t>Product requirements</w:t>
+      </w:r>
+    </w:p>
+    <w:p>
+      <w:pPr>
+        <w:pStyle w:val="Heading4"/>
+      </w:pPr>
+      <w:r>
         <w:t>Lysaght</w:t>
       </w:r>
     </w:p>
     <w:p>
       <w:r>
         <w:tab/>
-        <w:t>Test Plan, designing tests, recording test results, conceptual system design,</w:t>
-      </w:r>
-      <w:bookmarkStart w:id="0" w:name="_GoBack"/>
-      <w:bookmarkEnd w:id="0"/>
-      <w:r>
-        <w:t xml:space="preserve"> and general product QA</w:t>
-      </w:r>
-    </w:p>
-    <w:p>
-      <w:r>
-        <w:t>For team member information, see the Appendix for team member resumes.</w:t>
+      </w:r>
+      <w:r>
+        <w:t>Product testing and</w:t>
+      </w:r>
+      <w:r>
+        <w:t xml:space="preserve"> QA</w:t>
+      </w:r>
+    </w:p>
+    <w:p>
+      <w:r>
+        <w:t xml:space="preserve">For </w:t>
+      </w:r>
+      <w:r>
+        <w:t xml:space="preserve">additional </w:t>
+      </w:r>
+      <w:r>
+        <w:t>team member information, see the Appendix for team member resumes.</w:t>
       </w:r>
     </w:p>
     <w:p/>
@@ -500,7 +495,6 @@
         </w:numPr>
       </w:pPr>
       <w:r>
-        <w:lastRenderedPageBreak/>
         <w:t>Ensure</w:t>
       </w:r>
       <w:r>
@@ -548,13 +542,22 @@
     </w:p>
     <w:p>
       <w:r>
+        <w:lastRenderedPageBreak/>
         <w:t xml:space="preserve">All members of the team will be granted “collaborator” status on the repository. This will prevent any one person or subset of the team from becoming the bottleneck for project changes. Any time that a change needs to be made to a document any team member can make the change without further input from the team. </w:t>
       </w:r>
       <w:r>
         <w:t xml:space="preserve">All documents are readily available for revision for each team member. </w:t>
       </w:r>
       <w:r>
-        <w:t>GitHub’s archiving and recordkeeping tools mentioned above will offer visibility in to each change that has been made as well as the ability to “un-do” changes.</w:t>
+        <w:t xml:space="preserve">GitHub’s archiving and recordkeeping tools mentioned above will offer visibility </w:t>
+      </w:r>
+      <w:r>
+        <w:t>into</w:t>
+      </w:r>
+      <w:bookmarkStart w:id="0" w:name="_GoBack"/>
+      <w:bookmarkEnd w:id="0"/>
+      <w:r>
+        <w:t xml:space="preserve"> each change that has been made as well as the ability to “un-do” changes.</w:t>
       </w:r>
     </w:p>
     <w:p>
@@ -1317,6 +1320,28 @@
       <w:szCs w:val="24"/>
     </w:rPr>
   </w:style>
+  <w:style w:type="paragraph" w:styleId="Heading4">
+    <w:name w:val="heading 4"/>
+    <w:basedOn w:val="Normal"/>
+    <w:next w:val="Normal"/>
+    <w:link w:val="Heading4Char"/>
+    <w:uiPriority w:val="9"/>
+    <w:unhideWhenUsed/>
+    <w:qFormat/>
+    <w:rsid w:val="009D173E"/>
+    <w:pPr>
+      <w:keepNext/>
+      <w:keepLines/>
+      <w:spacing w:before="40" w:after="0"/>
+      <w:outlineLvl w:val="3"/>
+    </w:pPr>
+    <w:rPr>
+      <w:rFonts w:asciiTheme="majorHAnsi" w:eastAsiaTheme="majorEastAsia" w:hAnsiTheme="majorHAnsi" w:cstheme="majorBidi"/>
+      <w:i/>
+      <w:iCs/>
+      <w:color w:val="2E74B5" w:themeColor="accent1" w:themeShade="BF"/>
+    </w:rPr>
+  </w:style>
   <w:style w:type="character" w:default="1" w:styleId="DefaultParagraphFont">
     <w:name w:val="Default Paragraph Font"/>
     <w:uiPriority w:val="1"/>
@@ -1489,6 +1514,19 @@
       <w:color w:val="44546A" w:themeColor="text2"/>
       <w:sz w:val="18"/>
       <w:szCs w:val="18"/>
+    </w:rPr>
+  </w:style>
+  <w:style w:type="character" w:customStyle="1" w:styleId="Heading4Char">
+    <w:name w:val="Heading 4 Char"/>
+    <w:basedOn w:val="DefaultParagraphFont"/>
+    <w:link w:val="Heading4"/>
+    <w:uiPriority w:val="9"/>
+    <w:rsid w:val="009D173E"/>
+    <w:rPr>
+      <w:rFonts w:asciiTheme="majorHAnsi" w:eastAsiaTheme="majorEastAsia" w:hAnsiTheme="majorHAnsi" w:cstheme="majorBidi"/>
+      <w:i/>
+      <w:iCs/>
+      <w:color w:val="2E74B5" w:themeColor="accent1" w:themeShade="BF"/>
     </w:rPr>
   </w:style>
 </w:styles>

</xml_diff>